<commit_message>
Add 3rd 4th lecture
study
</commit_message>
<xml_diff>
--- a/Js_dreamcoding/2강.docx
+++ b/Js_dreamcoding/2강.docx
@@ -105,11 +105,6 @@
       </w:r>
     </w:p>
     <w:p>
-      <w:pPr>
-        <w:rPr>
-          <w:rFonts w:hint="eastAsia"/>
-        </w:rPr>
-      </w:pPr>
       <w:r>
         <w:rPr>
           <w:rFonts w:hint="eastAsia"/>
@@ -168,7 +163,15 @@
     </w:p>
     <w:p>
       <w:r>
-        <w:t>console api spec</w:t>
+        <w:t xml:space="preserve">console </w:t>
+      </w:r>
+      <w:proofErr w:type="spellStart"/>
+      <w:r>
+        <w:t>api</w:t>
+      </w:r>
+      <w:proofErr w:type="spellEnd"/>
+      <w:r>
+        <w:t xml:space="preserve"> spec</w:t>
       </w:r>
     </w:p>
     <w:p>
@@ -188,7 +191,15 @@
         <w:t xml:space="preserve">와 </w:t>
       </w:r>
       <w:r>
-        <w:t xml:space="preserve">web api </w:t>
+        <w:t xml:space="preserve">web </w:t>
+      </w:r>
+      <w:proofErr w:type="spellStart"/>
+      <w:r>
+        <w:t>api</w:t>
+      </w:r>
+      <w:proofErr w:type="spellEnd"/>
+      <w:r>
+        <w:t xml:space="preserve"> </w:t>
       </w:r>
       <w:r>
         <w:rPr>
@@ -293,8 +304,13 @@
         </w:rPr>
         <w:t xml:space="preserve">자바스크립트의 공식 사이트는 </w:t>
       </w:r>
-      <w:r>
-        <w:t>ecma script</w:t>
+      <w:proofErr w:type="spellStart"/>
+      <w:r>
+        <w:t>ecma</w:t>
+      </w:r>
+      <w:proofErr w:type="spellEnd"/>
+      <w:r>
+        <w:t xml:space="preserve"> script</w:t>
       </w:r>
       <w:r>
         <w:rPr>
@@ -348,78 +364,158 @@
       </w:r>
     </w:p>
     <w:p>
+      <w:r>
+        <w:rPr>
+          <w:rFonts w:hint="eastAsia"/>
+        </w:rPr>
+        <w:t>p</w:t>
+      </w:r>
+      <w:r>
+        <w:t>arsing HTML (</w:t>
+      </w:r>
+      <w:proofErr w:type="spellStart"/>
+      <w:r>
+        <w:rPr>
+          <w:rFonts w:hint="eastAsia"/>
+        </w:rPr>
+        <w:t>한줄씩</w:t>
+      </w:r>
+      <w:proofErr w:type="spellEnd"/>
+      <w:r>
+        <w:t xml:space="preserve">) -&gt; </w:t>
+      </w:r>
+      <w:r>
+        <w:rPr>
+          <w:rFonts w:hint="eastAsia"/>
+        </w:rPr>
+        <w:t>b</w:t>
+      </w:r>
+      <w:r>
+        <w:t xml:space="preserve">locked [fetching </w:t>
+      </w:r>
+      <w:proofErr w:type="spellStart"/>
+      <w:r>
+        <w:t>js</w:t>
+      </w:r>
+      <w:proofErr w:type="spellEnd"/>
+      <w:r>
+        <w:t xml:space="preserve"> -&gt; executing </w:t>
+      </w:r>
+      <w:proofErr w:type="spellStart"/>
+      <w:r>
+        <w:t>js</w:t>
+      </w:r>
+      <w:proofErr w:type="spellEnd"/>
+      <w:r>
+        <w:t>] -&gt; parsing html</w:t>
+      </w:r>
+    </w:p>
+    <w:p>
       <w:pPr>
         <w:rPr>
-          <w:rFonts w:hint="eastAsia"/>
+          <w:b/>
+          <w:bCs/>
+          <w:sz w:val="24"/>
+          <w:szCs w:val="28"/>
         </w:rPr>
       </w:pPr>
       <w:r>
         <w:rPr>
           <w:rFonts w:hint="eastAsia"/>
-        </w:rPr>
-        <w:t>p</w:t>
-      </w:r>
-      <w:r>
-        <w:t>arsing HTML (</w:t>
-      </w:r>
-      <w:r>
-        <w:rPr>
-          <w:rFonts w:hint="eastAsia"/>
-        </w:rPr>
-        <w:t>한줄씩</w:t>
-      </w:r>
-      <w:r>
-        <w:t xml:space="preserve">) -&gt; </w:t>
-      </w:r>
-      <w:r>
-        <w:rPr>
-          <w:rFonts w:hint="eastAsia"/>
-        </w:rPr>
-        <w:t>b</w:t>
-      </w:r>
-      <w:r>
-        <w:t>locked [fetching js -&gt; executing js] -&gt; parsing html</w:t>
-      </w:r>
-    </w:p>
-    <w:p>
-      <w:r>
-        <w:rPr>
-          <w:rFonts w:hint="eastAsia"/>
+          <w:b/>
+          <w:bCs/>
+          <w:sz w:val="24"/>
+          <w:szCs w:val="28"/>
         </w:rPr>
         <w:t>제일 좋은 것은 b</w:t>
       </w:r>
       <w:r>
+        <w:rPr>
+          <w:b/>
+          <w:bCs/>
+          <w:sz w:val="24"/>
+          <w:szCs w:val="28"/>
+        </w:rPr>
         <w:t xml:space="preserve">ody </w:t>
       </w:r>
       <w:r>
         <w:rPr>
           <w:rFonts w:hint="eastAsia"/>
+          <w:b/>
+          <w:bCs/>
+          <w:sz w:val="24"/>
+          <w:szCs w:val="28"/>
         </w:rPr>
         <w:t>안의,</w:t>
       </w:r>
       <w:r>
+        <w:rPr>
+          <w:b/>
+          <w:bCs/>
+          <w:sz w:val="24"/>
+          <w:szCs w:val="28"/>
+        </w:rPr>
         <w:t xml:space="preserve"> </w:t>
       </w:r>
       <w:r>
         <w:rPr>
           <w:rFonts w:hint="eastAsia"/>
-        </w:rPr>
-        <w:t>가장 끝부분에 j</w:t>
-      </w:r>
-      <w:r>
+          <w:b/>
+          <w:bCs/>
+          <w:sz w:val="24"/>
+          <w:szCs w:val="28"/>
+        </w:rPr>
+        <w:t xml:space="preserve">가장 끝부분에 </w:t>
+      </w:r>
+      <w:proofErr w:type="spellStart"/>
+      <w:r>
+        <w:rPr>
+          <w:rFonts w:hint="eastAsia"/>
+          <w:b/>
+          <w:bCs/>
+          <w:sz w:val="24"/>
+          <w:szCs w:val="28"/>
+        </w:rPr>
+        <w:t>j</w:t>
+      </w:r>
+      <w:r>
+        <w:rPr>
+          <w:b/>
+          <w:bCs/>
+          <w:sz w:val="24"/>
+          <w:szCs w:val="28"/>
+        </w:rPr>
         <w:t>s</w:t>
       </w:r>
-      <w:r>
-        <w:rPr>
-          <w:rFonts w:hint="eastAsia"/>
+      <w:proofErr w:type="spellEnd"/>
+      <w:r>
+        <w:rPr>
+          <w:rFonts w:hint="eastAsia"/>
+          <w:b/>
+          <w:bCs/>
+          <w:sz w:val="24"/>
+          <w:szCs w:val="28"/>
         </w:rPr>
         <w:t>를 배치하는 것</w:t>
       </w:r>
     </w:p>
     <w:p>
       <w:r>
-        <w:t>Parsing HTML -&gt; fetching js -&gt; executing js</w:t>
-      </w:r>
+        <w:t xml:space="preserve">Parsing HTML -&gt; fetching </w:t>
+      </w:r>
+      <w:proofErr w:type="spellStart"/>
+      <w:r>
+        <w:t>js</w:t>
+      </w:r>
+      <w:proofErr w:type="spellEnd"/>
+      <w:r>
+        <w:t xml:space="preserve"> -&gt; executing </w:t>
+      </w:r>
+      <w:proofErr w:type="spellStart"/>
+      <w:r>
+        <w:t>js</w:t>
+      </w:r>
+      <w:proofErr w:type="spellEnd"/>
     </w:p>
     <w:p>
       <w:r>
@@ -431,9 +527,11 @@
         </w:rPr>
         <w:t xml:space="preserve">가 준비된 다음 </w:t>
       </w:r>
+      <w:proofErr w:type="spellStart"/>
       <w:r>
         <w:t>js</w:t>
       </w:r>
+      <w:proofErr w:type="spellEnd"/>
       <w:r>
         <w:rPr>
           <w:rFonts w:hint="eastAsia"/>
@@ -466,9 +564,11 @@
         </w:rPr>
         <w:t xml:space="preserve">전체 구성이 </w:t>
       </w:r>
+      <w:proofErr w:type="spellStart"/>
       <w:r>
         <w:t>js</w:t>
       </w:r>
+      <w:proofErr w:type="spellEnd"/>
       <w:r>
         <w:rPr>
           <w:rFonts w:hint="eastAsia"/>
@@ -488,21 +588,49 @@
       </w:r>
     </w:p>
     <w:p>
-      <w:r>
+      <w:pPr>
+        <w:rPr>
+          <w:b/>
+          <w:bCs/>
+          <w:sz w:val="24"/>
+          <w:szCs w:val="28"/>
+        </w:rPr>
+      </w:pPr>
+      <w:r>
+        <w:rPr>
+          <w:b/>
+          <w:bCs/>
+          <w:sz w:val="24"/>
+          <w:szCs w:val="28"/>
+        </w:rPr>
         <w:t xml:space="preserve">Head </w:t>
       </w:r>
       <w:r>
         <w:rPr>
           <w:rFonts w:hint="eastAsia"/>
+          <w:b/>
+          <w:bCs/>
+          <w:sz w:val="24"/>
+          <w:szCs w:val="28"/>
         </w:rPr>
         <w:t xml:space="preserve">안에 </w:t>
       </w:r>
       <w:r>
+        <w:rPr>
+          <w:b/>
+          <w:bCs/>
+          <w:sz w:val="24"/>
+          <w:szCs w:val="28"/>
+        </w:rPr>
         <w:t xml:space="preserve">async </w:t>
       </w:r>
       <w:r>
         <w:rPr>
           <w:rFonts w:hint="eastAsia"/>
+          <w:b/>
+          <w:bCs/>
+          <w:sz w:val="24"/>
+          <w:szCs w:val="28"/>
         </w:rPr>
         <w:t>라는 속성 쓰는 방법</w:t>
       </w:r>
@@ -568,14 +696,33 @@
         </w:rPr>
         <w:t xml:space="preserve">가 있으면 병렬로 </w:t>
       </w:r>
-      <w:r>
-        <w:t xml:space="preserve">js </w:t>
-      </w:r>
-      <w:r>
-        <w:rPr>
-          <w:rFonts w:hint="eastAsia"/>
-        </w:rPr>
-        <w:t xml:space="preserve">파일 다운 받자 명령해놓고 다시 </w:t>
+      <w:proofErr w:type="spellStart"/>
+      <w:r>
+        <w:t>js</w:t>
+      </w:r>
+      <w:proofErr w:type="spellEnd"/>
+      <w:r>
+        <w:t xml:space="preserve"> </w:t>
+      </w:r>
+      <w:r>
+        <w:rPr>
+          <w:rFonts w:hint="eastAsia"/>
+        </w:rPr>
+        <w:t xml:space="preserve">파일 다운 받자 </w:t>
+      </w:r>
+      <w:proofErr w:type="spellStart"/>
+      <w:r>
+        <w:rPr>
+          <w:rFonts w:hint="eastAsia"/>
+        </w:rPr>
+        <w:t>명령해놓고</w:t>
+      </w:r>
+      <w:proofErr w:type="spellEnd"/>
+      <w:r>
+        <w:rPr>
+          <w:rFonts w:hint="eastAsia"/>
+        </w:rPr>
+        <w:t xml:space="preserve"> 다시 </w:t>
       </w:r>
       <w:r>
         <w:t>parsing</w:t>
@@ -593,10 +740,21 @@
         <w:rPr>
           <w:rFonts w:hint="eastAsia"/>
         </w:rPr>
-        <w:t>멈추고 j</w:t>
-      </w:r>
-      <w:r>
-        <w:t xml:space="preserve">s </w:t>
+        <w:t xml:space="preserve">멈추고 </w:t>
+      </w:r>
+      <w:proofErr w:type="spellStart"/>
+      <w:r>
+        <w:rPr>
+          <w:rFonts w:hint="eastAsia"/>
+        </w:rPr>
+        <w:t>j</w:t>
+      </w:r>
+      <w:r>
+        <w:t>s</w:t>
+      </w:r>
+      <w:proofErr w:type="spellEnd"/>
+      <w:r>
+        <w:t xml:space="preserve"> </w:t>
       </w:r>
       <w:r>
         <w:rPr>
@@ -645,11 +803,19 @@
         <w:rPr>
           <w:rFonts w:hint="eastAsia"/>
         </w:rPr>
-        <w:t>요소를 j</w:t>
+        <w:t xml:space="preserve">요소를 </w:t>
+      </w:r>
+      <w:proofErr w:type="spellStart"/>
+      <w:r>
+        <w:rPr>
+          <w:rFonts w:hint="eastAsia"/>
+        </w:rPr>
+        <w:t>j</w:t>
       </w:r>
       <w:r>
         <w:t>s</w:t>
       </w:r>
+      <w:proofErr w:type="spellEnd"/>
       <w:r>
         <w:rPr>
           <w:rFonts w:hint="eastAsia"/>
@@ -671,6 +837,7 @@
         <w:rPr>
           <w:rFonts w:hint="eastAsia"/>
         </w:rPr>
+        <w:lastRenderedPageBreak/>
         <w:t>사용자가 페이지 보는 것에 시간 오래 걸릴 수 있다.</w:t>
       </w:r>
     </w:p>
@@ -679,7 +846,6 @@
         <w:rPr>
           <w:noProof/>
         </w:rPr>
-        <w:lastRenderedPageBreak/>
         <w:drawing>
           <wp:inline distT="0" distB="0" distL="0" distR="0" wp14:anchorId="73D28041" wp14:editId="5DE35028">
             <wp:extent cx="5731510" cy="3655695"/>
@@ -717,11 +883,17 @@
         </w:drawing>
       </w:r>
       <w:r>
+        <w:rPr>
+          <w:b/>
+          <w:bCs/>
+        </w:rPr>
         <w:t>defer</w:t>
       </w:r>
       <w:r>
         <w:rPr>
           <w:rFonts w:hint="eastAsia"/>
+          <w:b/>
+          <w:bCs/>
         </w:rPr>
         <w:t>가 가장 좋다.</w:t>
       </w:r>
@@ -778,9 +950,11 @@
         </w:rPr>
         <w:t xml:space="preserve">옵션은 다운 받는 순으로 </w:t>
       </w:r>
+      <w:proofErr w:type="spellStart"/>
       <w:r>
         <w:t>js</w:t>
       </w:r>
+      <w:proofErr w:type="spellEnd"/>
       <w:r>
         <w:rPr>
           <w:rFonts w:hint="eastAsia"/>
@@ -834,11 +1008,6 @@
       </w:r>
     </w:p>
     <w:p>
-      <w:pPr>
-        <w:rPr>
-          <w:rFonts w:hint="eastAsia"/>
-        </w:rPr>
-      </w:pPr>
       <w:r>
         <w:rPr>
           <w:noProof/>

</xml_diff>